<commit_message>
added test @ 2 to the test document
Signed-off-by: Eric Tsang <surplus.et@gmail.com>
</commit_message>
<xml_diff>
--- a/Tests.docx
+++ b/Tests.docx
@@ -229,6 +229,9 @@
             <w:r>
               <w:t>Smoke test the firewall</w:t>
             </w:r>
+            <w:r>
+              <w:t>:</w:t>
+            </w:r>
           </w:p>
           <w:p>
             <w:pPr>
@@ -242,7 +245,13 @@
               <w:rPr>
                 <w:sz w:val="22"/>
               </w:rPr>
-              <w:t>run the firewall script:</w:t>
+              <w:t xml:space="preserve">apply </w:t>
+            </w:r>
+            <w:r>
+              <w:rPr>
+                <w:sz w:val="22"/>
+              </w:rPr>
+              <w:t>the firewall:</w:t>
             </w:r>
           </w:p>
           <w:p>
@@ -253,19 +262,11 @@
                 <w:numId w:val="14"/>
               </w:numPr>
             </w:pPr>
-            <w:proofErr w:type="spellStart"/>
             <w:r>
               <w:rPr>
                 <w:sz w:val="22"/>
               </w:rPr>
-              <w:t>sudo</w:t>
-            </w:r>
-            <w:proofErr w:type="spellEnd"/>
-            <w:r>
-              <w:rPr>
-                <w:sz w:val="22"/>
-              </w:rPr>
-              <w:t xml:space="preserve"> ./firewall.sh</w:t>
+              <w:t>sudo ./firewall.sh</w:t>
             </w:r>
           </w:p>
           <w:p>
@@ -291,33 +292,11 @@
                 <w:numId w:val="14"/>
               </w:numPr>
             </w:pPr>
-            <w:proofErr w:type="spellStart"/>
             <w:r>
               <w:rPr>
                 <w:sz w:val="22"/>
               </w:rPr>
-              <w:t>sudo</w:t>
-            </w:r>
-            <w:proofErr w:type="spellEnd"/>
-            <w:r>
-              <w:rPr>
-                <w:sz w:val="22"/>
-              </w:rPr>
-              <w:t xml:space="preserve"> ./test.sh [peer </w:t>
-            </w:r>
-            <w:proofErr w:type="spellStart"/>
-            <w:r>
-              <w:rPr>
-                <w:sz w:val="22"/>
-              </w:rPr>
-              <w:t>ip</w:t>
-            </w:r>
-            <w:proofErr w:type="spellEnd"/>
-            <w:r>
-              <w:rPr>
-                <w:sz w:val="22"/>
-              </w:rPr>
-              <w:t xml:space="preserve"> address]</w:t>
+              <w:t>sudo ./test.sh [peer ip address]</w:t>
             </w:r>
           </w:p>
           <w:p>
@@ -355,33 +334,11 @@
                 <w:numId w:val="14"/>
               </w:numPr>
             </w:pPr>
-            <w:proofErr w:type="spellStart"/>
             <w:r>
               <w:rPr>
                 <w:sz w:val="22"/>
               </w:rPr>
-              <w:t>sudo</w:t>
-            </w:r>
-            <w:proofErr w:type="spellEnd"/>
-            <w:r>
-              <w:rPr>
-                <w:sz w:val="22"/>
-              </w:rPr>
-              <w:t xml:space="preserve"> ./test.sh [firewall </w:t>
-            </w:r>
-            <w:proofErr w:type="spellStart"/>
-            <w:r>
-              <w:rPr>
-                <w:sz w:val="22"/>
-              </w:rPr>
-              <w:t>ip</w:t>
-            </w:r>
-            <w:proofErr w:type="spellEnd"/>
-            <w:r>
-              <w:rPr>
-                <w:sz w:val="22"/>
-              </w:rPr>
-              <w:t xml:space="preserve"> address]</w:t>
+              <w:t>sudo ./test.sh [firewall ip address]</w:t>
             </w:r>
           </w:p>
           <w:p>
@@ -393,13 +350,7 @@
               </w:numPr>
             </w:pPr>
             <w:r>
-              <w:t>list firewall rules, and make sure that all accounting chains have non-zero values</w:t>
-            </w:r>
-            <w:r>
-              <w:t xml:space="preserve"> for packet count</w:t>
-            </w:r>
-            <w:r>
-              <w:t>:</w:t>
+              <w:t>list firewall rules:</w:t>
             </w:r>
           </w:p>
           <w:p>
@@ -410,21 +361,8 @@
                 <w:numId w:val="14"/>
               </w:numPr>
             </w:pPr>
-            <w:proofErr w:type="spellStart"/>
-            <w:r>
-              <w:t>sudo</w:t>
-            </w:r>
-            <w:proofErr w:type="spellEnd"/>
-            <w:r>
-              <w:t xml:space="preserve"> </w:t>
-            </w:r>
-            <w:proofErr w:type="spellStart"/>
-            <w:r>
-              <w:t>iptables</w:t>
-            </w:r>
-            <w:proofErr w:type="spellEnd"/>
-            <w:r>
-              <w:t xml:space="preserve"> -L -v -n</w:t>
+            <w:r>
+              <w:t>sudo iptables -L -v -n</w:t>
             </w:r>
           </w:p>
         </w:tc>
@@ -604,7 +542,19 @@
               <w:ind w:left="57"/>
             </w:pPr>
             <w:r>
-              <w:t>Compiles a program used to test the Number class.</w:t>
+              <w:t>Test DNS</w:t>
+            </w:r>
+            <w:r>
+              <w:t>,</w:t>
+            </w:r>
+            <w:r>
+              <w:t xml:space="preserve"> HTTP</w:t>
+            </w:r>
+            <w:r>
+              <w:t xml:space="preserve"> and HTTPS</w:t>
+            </w:r>
+            <w:r>
+              <w:t>:</w:t>
             </w:r>
           </w:p>
           <w:p>
@@ -612,12 +562,23 @@
               <w:pStyle w:val="TableContents"/>
               <w:numPr>
                 <w:ilvl w:val="0"/>
-                <w:numId w:val="9"/>
+                <w:numId w:val="16"/>
               </w:numPr>
-              <w:ind w:left="360" w:hanging="360"/>
-            </w:pPr>
-            <w:r>
-              <w:t>make clean</w:t>
+            </w:pPr>
+            <w:r>
+              <w:t>apply the firewall:</w:t>
+            </w:r>
+          </w:p>
+          <w:p>
+            <w:pPr>
+              <w:pStyle w:val="TableContents"/>
+              <w:numPr>
+                <w:ilvl w:val="1"/>
+                <w:numId w:val="16"/>
+              </w:numPr>
+            </w:pPr>
+            <w:r>
+              <w:t>sudo ./ firewall.sh</w:t>
             </w:r>
           </w:p>
           <w:p>
@@ -625,41 +586,36 @@
               <w:pStyle w:val="TableContents"/>
               <w:numPr>
                 <w:ilvl w:val="0"/>
-                <w:numId w:val="3"/>
+                <w:numId w:val="16"/>
               </w:numPr>
-              <w:ind w:left="360" w:hanging="360"/>
-            </w:pPr>
-            <w:r>
-              <w:t xml:space="preserve">make </w:t>
-            </w:r>
-            <w:proofErr w:type="spellStart"/>
-            <w:r>
-              <w:t>NumberTest</w:t>
-            </w:r>
-            <w:proofErr w:type="spellEnd"/>
+            </w:pPr>
+            <w:r>
+              <w:t xml:space="preserve">open a  web browser and go to a website that uses the </w:t>
+            </w:r>
+            <w:r>
+              <w:t>HTTP</w:t>
+            </w:r>
+            <w:r>
+              <w:t xml:space="preserve"> protocol</w:t>
+            </w:r>
+            <w:r>
+              <w:t>, then go to another site that uses a HTTPS protocol</w:t>
+            </w:r>
+            <w:r>
+              <w:t>.</w:t>
+            </w:r>
           </w:p>
           <w:p>
             <w:pPr>
               <w:pStyle w:val="TableContents"/>
               <w:numPr>
                 <w:ilvl w:val="0"/>
-                <w:numId w:val="3"/>
+                <w:numId w:val="16"/>
               </w:numPr>
-              <w:ind w:left="360" w:hanging="360"/>
-            </w:pPr>
-            <w:proofErr w:type="spellStart"/>
-            <w:r>
-              <w:t>valgrind</w:t>
-            </w:r>
-            <w:proofErr w:type="spellEnd"/>
-            <w:r>
-              <w:t xml:space="preserve"> ./</w:t>
-            </w:r>
-            <w:proofErr w:type="spellStart"/>
-            <w:r>
-              <w:t>NumberTest.out</w:t>
-            </w:r>
-            <w:proofErr w:type="spellEnd"/>
+            </w:pPr>
+            <w:r>
+              <w:t>list firewall rules:</w:t>
+            </w:r>
           </w:p>
         </w:tc>
         <w:tc>
@@ -682,15 +638,52 @@
               <w:pStyle w:val="TableContents"/>
             </w:pPr>
             <w:r>
-              <w:t xml:space="preserve">The program is run and </w:t>
-            </w:r>
-            <w:proofErr w:type="spellStart"/>
-            <w:r>
-              <w:t>valgrind</w:t>
-            </w:r>
-            <w:proofErr w:type="spellEnd"/>
-            <w:r>
-              <w:t xml:space="preserve"> shows that there are no memory leaks</w:t>
+              <w:t>When listing firewall rules:</w:t>
+            </w:r>
+          </w:p>
+          <w:p>
+            <w:pPr>
+              <w:pStyle w:val="TableContents"/>
+              <w:numPr>
+                <w:ilvl w:val="0"/>
+                <w:numId w:val="17"/>
+              </w:numPr>
+            </w:pPr>
+            <w:r>
+              <w:t>all DNS rules associated with UDP protocols should have non-zero packet counts</w:t>
+            </w:r>
+            <w:r>
+              <w:t>.</w:t>
+            </w:r>
+          </w:p>
+          <w:p>
+            <w:pPr>
+              <w:pStyle w:val="TableContents"/>
+              <w:numPr>
+                <w:ilvl w:val="0"/>
+                <w:numId w:val="17"/>
+              </w:numPr>
+            </w:pPr>
+            <w:r>
+              <w:t xml:space="preserve">WWW_CLIENT rules associated with the </w:t>
+            </w:r>
+            <w:r>
+              <w:t>WAN</w:t>
+            </w:r>
+            <w:r>
+              <w:t xml:space="preserve"> interface should have non-zero packet counts.</w:t>
+            </w:r>
+          </w:p>
+          <w:p>
+            <w:pPr>
+              <w:pStyle w:val="TableContents"/>
+              <w:numPr>
+                <w:ilvl w:val="0"/>
+                <w:numId w:val="17"/>
+              </w:numPr>
+            </w:pPr>
+            <w:r>
+              <w:t>the WWW_CLNT and DNS chains should have non-zero packet counts.</w:t>
             </w:r>
           </w:p>
         </w:tc>
@@ -828,13 +821,8 @@
                 <w:numId w:val="13"/>
               </w:numPr>
             </w:pPr>
-            <w:proofErr w:type="spellStart"/>
-            <w:r>
-              <w:t>valgrind</w:t>
-            </w:r>
-            <w:proofErr w:type="spellEnd"/>
-            <w:r>
-              <w:t xml:space="preserve"> ./Processes-Main.out 100000 ./file</w:t>
+            <w:r>
+              <w:t>valgrind ./Processes-Main.out 100000 ./file</w:t>
             </w:r>
           </w:p>
         </w:tc>
@@ -862,15 +850,7 @@
               </w:numPr>
             </w:pPr>
             <w:r>
-              <w:t xml:space="preserve">The program is run and </w:t>
-            </w:r>
-            <w:proofErr w:type="spellStart"/>
-            <w:r>
-              <w:t>valgrind</w:t>
-            </w:r>
-            <w:proofErr w:type="spellEnd"/>
-            <w:r>
-              <w:t xml:space="preserve"> shows that there are no memory leaks.</w:t>
+              <w:t>The program is run and valgrind shows that there are no memory leaks.</w:t>
             </w:r>
           </w:p>
           <w:p>
@@ -894,15 +874,7 @@
               </w:numPr>
             </w:pPr>
             <w:r>
-              <w:t xml:space="preserve">Output on </w:t>
-            </w:r>
-            <w:proofErr w:type="spellStart"/>
-            <w:r>
-              <w:t>stdout</w:t>
-            </w:r>
-            <w:proofErr w:type="spellEnd"/>
-            <w:r>
-              <w:t xml:space="preserve"> shows all the factors of 100000 starting at 1, ending at 100000.</w:t>
+              <w:t>Output on stdout shows all the factors of 100000 starting at 1, ending at 100000.</w:t>
             </w:r>
           </w:p>
         </w:tc>
@@ -1040,13 +1012,8 @@
                 <w:numId w:val="5"/>
               </w:numPr>
             </w:pPr>
-            <w:proofErr w:type="spellStart"/>
-            <w:r>
-              <w:t>valgrind</w:t>
-            </w:r>
-            <w:proofErr w:type="spellEnd"/>
-            <w:r>
-              <w:t xml:space="preserve"> ./Threads-Main.out 100000 ./file</w:t>
+            <w:r>
+              <w:t>valgrind ./Threads-Main.out 100000 ./file</w:t>
             </w:r>
           </w:p>
         </w:tc>
@@ -1149,6 +1116,85 @@
         <w:t>Screenshots</w:t>
       </w:r>
     </w:p>
+    <w:p>
+      <w:pPr>
+        <w:keepNext/>
+        <w:jc w:val="center"/>
+      </w:pPr>
+      <w:r>
+        <w:rPr>
+          <w:noProof/>
+          <w:lang w:eastAsia="en-CA" w:bidi="ar-SA"/>
+        </w:rPr>
+        <w:drawing>
+          <wp:inline distT="0" distB="0" distL="0" distR="0">
+            <wp:extent cx="8242814" cy="6991350"/>
+            <wp:effectExtent l="19050" t="0" r="5836" b="0"/>
+            <wp:docPr id="4" name="Picture 4" descr="C:\Users\Eric Tsang\AppData\Local\Microsoft\Windows\INetCache\Content.Word\test1.png"/>
+            <wp:cNvGraphicFramePr>
+              <a:graphicFrameLocks xmlns:a="http://schemas.openxmlformats.org/drawingml/2006/main" noChangeAspect="1"/>
+            </wp:cNvGraphicFramePr>
+            <a:graphic xmlns:a="http://schemas.openxmlformats.org/drawingml/2006/main">
+              <a:graphicData uri="http://schemas.openxmlformats.org/drawingml/2006/picture">
+                <pic:pic xmlns:pic="http://schemas.openxmlformats.org/drawingml/2006/picture">
+                  <pic:nvPicPr>
+                    <pic:cNvPr id="0" name="Picture 4" descr="C:\Users\Eric Tsang\AppData\Local\Microsoft\Windows\INetCache\Content.Word\test1.png"/>
+                    <pic:cNvPicPr>
+                      <a:picLocks noChangeAspect="1" noChangeArrowheads="1"/>
+                    </pic:cNvPicPr>
+                  </pic:nvPicPr>
+                  <pic:blipFill>
+                    <a:blip r:embed="rId7" cstate="print"/>
+                    <a:srcRect r="35037"/>
+                    <a:stretch>
+                      <a:fillRect/>
+                    </a:stretch>
+                  </pic:blipFill>
+                  <pic:spPr bwMode="auto">
+                    <a:xfrm>
+                      <a:off x="0" y="0"/>
+                      <a:ext cx="8242814" cy="6991350"/>
+                    </a:xfrm>
+                    <a:prstGeom prst="rect">
+                      <a:avLst/>
+                    </a:prstGeom>
+                    <a:noFill/>
+                    <a:ln w="9525">
+                      <a:noFill/>
+                      <a:miter lim="800000"/>
+                      <a:headEnd/>
+                      <a:tailEnd/>
+                    </a:ln>
+                  </pic:spPr>
+                </pic:pic>
+              </a:graphicData>
+            </a:graphic>
+          </wp:inline>
+        </w:drawing>
+      </w:r>
+    </w:p>
+    <w:p>
+      <w:pPr>
+        <w:pStyle w:val="Caption"/>
+        <w:jc w:val="center"/>
+      </w:pPr>
+      <w:r>
+        <w:t xml:space="preserve">Figure </w:t>
+      </w:r>
+      <w:fldSimple w:instr=" SEQ Figure \* ARABIC ">
+        <w:r>
+          <w:rPr>
+            <w:noProof/>
+          </w:rPr>
+          <w:t>1</w:t>
+        </w:r>
+      </w:fldSimple>
+      <w:r>
+        <w:t xml:space="preserve"> test 1, all user chains have non-zero values, and most firewall rules also have non-zero values</w:t>
+      </w:r>
+    </w:p>
+    <w:p/>
+    <w:p/>
     <w:sectPr>
       <w:pgSz w:w="15840" w:h="12240" w:orient="landscape"/>
       <w:pgMar w:top="0" w:right="0" w:bottom="49" w:left="0" w:header="720" w:footer="720" w:gutter="0"/>
@@ -1635,6 +1681,119 @@
     </w:lvl>
   </w:abstractNum>
   <w:abstractNum w:abstractNumId="6">
+    <w:nsid w:val="37E0464A"/>
+    <w:multiLevelType w:val="hybridMultilevel"/>
+    <w:tmpl w:val="8F1EF406"/>
+    <w:lvl w:ilvl="0" w:tplc="10090001">
+      <w:start w:val="1"/>
+      <w:numFmt w:val="bullet"/>
+      <w:lvlText w:val=""/>
+      <w:lvlJc w:val="left"/>
+      <w:pPr>
+        <w:ind w:left="360" w:hanging="360"/>
+      </w:pPr>
+      <w:rPr>
+        <w:rFonts w:ascii="Symbol" w:hAnsi="Symbol" w:hint="default"/>
+      </w:rPr>
+    </w:lvl>
+    <w:lvl w:ilvl="1" w:tplc="10090003" w:tentative="1">
+      <w:start w:val="1"/>
+      <w:numFmt w:val="bullet"/>
+      <w:lvlText w:val="o"/>
+      <w:lvlJc w:val="left"/>
+      <w:pPr>
+        <w:ind w:left="1080" w:hanging="360"/>
+      </w:pPr>
+      <w:rPr>
+        <w:rFonts w:ascii="Courier New" w:hAnsi="Courier New" w:cs="Courier New" w:hint="default"/>
+      </w:rPr>
+    </w:lvl>
+    <w:lvl w:ilvl="2" w:tplc="10090005" w:tentative="1">
+      <w:start w:val="1"/>
+      <w:numFmt w:val="bullet"/>
+      <w:lvlText w:val=""/>
+      <w:lvlJc w:val="left"/>
+      <w:pPr>
+        <w:ind w:left="1800" w:hanging="360"/>
+      </w:pPr>
+      <w:rPr>
+        <w:rFonts w:ascii="Wingdings" w:hAnsi="Wingdings" w:hint="default"/>
+      </w:rPr>
+    </w:lvl>
+    <w:lvl w:ilvl="3" w:tplc="10090001" w:tentative="1">
+      <w:start w:val="1"/>
+      <w:numFmt w:val="bullet"/>
+      <w:lvlText w:val=""/>
+      <w:lvlJc w:val="left"/>
+      <w:pPr>
+        <w:ind w:left="2520" w:hanging="360"/>
+      </w:pPr>
+      <w:rPr>
+        <w:rFonts w:ascii="Symbol" w:hAnsi="Symbol" w:hint="default"/>
+      </w:rPr>
+    </w:lvl>
+    <w:lvl w:ilvl="4" w:tplc="10090003" w:tentative="1">
+      <w:start w:val="1"/>
+      <w:numFmt w:val="bullet"/>
+      <w:lvlText w:val="o"/>
+      <w:lvlJc w:val="left"/>
+      <w:pPr>
+        <w:ind w:left="3240" w:hanging="360"/>
+      </w:pPr>
+      <w:rPr>
+        <w:rFonts w:ascii="Courier New" w:hAnsi="Courier New" w:cs="Courier New" w:hint="default"/>
+      </w:rPr>
+    </w:lvl>
+    <w:lvl w:ilvl="5" w:tplc="10090005" w:tentative="1">
+      <w:start w:val="1"/>
+      <w:numFmt w:val="bullet"/>
+      <w:lvlText w:val=""/>
+      <w:lvlJc w:val="left"/>
+      <w:pPr>
+        <w:ind w:left="3960" w:hanging="360"/>
+      </w:pPr>
+      <w:rPr>
+        <w:rFonts w:ascii="Wingdings" w:hAnsi="Wingdings" w:hint="default"/>
+      </w:rPr>
+    </w:lvl>
+    <w:lvl w:ilvl="6" w:tplc="10090001" w:tentative="1">
+      <w:start w:val="1"/>
+      <w:numFmt w:val="bullet"/>
+      <w:lvlText w:val=""/>
+      <w:lvlJc w:val="left"/>
+      <w:pPr>
+        <w:ind w:left="4680" w:hanging="360"/>
+      </w:pPr>
+      <w:rPr>
+        <w:rFonts w:ascii="Symbol" w:hAnsi="Symbol" w:hint="default"/>
+      </w:rPr>
+    </w:lvl>
+    <w:lvl w:ilvl="7" w:tplc="10090003" w:tentative="1">
+      <w:start w:val="1"/>
+      <w:numFmt w:val="bullet"/>
+      <w:lvlText w:val="o"/>
+      <w:lvlJc w:val="left"/>
+      <w:pPr>
+        <w:ind w:left="5400" w:hanging="360"/>
+      </w:pPr>
+      <w:rPr>
+        <w:rFonts w:ascii="Courier New" w:hAnsi="Courier New" w:cs="Courier New" w:hint="default"/>
+      </w:rPr>
+    </w:lvl>
+    <w:lvl w:ilvl="8" w:tplc="10090005" w:tentative="1">
+      <w:start w:val="1"/>
+      <w:numFmt w:val="bullet"/>
+      <w:lvlText w:val=""/>
+      <w:lvlJc w:val="left"/>
+      <w:pPr>
+        <w:ind w:left="6120" w:hanging="360"/>
+      </w:pPr>
+      <w:rPr>
+        <w:rFonts w:ascii="Wingdings" w:hAnsi="Wingdings" w:hint="default"/>
+      </w:rPr>
+    </w:lvl>
+  </w:abstractNum>
+  <w:abstractNum w:abstractNumId="7">
     <w:nsid w:val="550C05DC"/>
     <w:multiLevelType w:val="multilevel"/>
     <w:tmpl w:val="148815A2"/>
@@ -1694,7 +1853,7 @@
       <w:lvlJc w:val="right"/>
     </w:lvl>
   </w:abstractNum>
-  <w:abstractNum w:abstractNumId="7">
+  <w:abstractNum w:abstractNumId="8">
     <w:nsid w:val="576452F2"/>
     <w:multiLevelType w:val="multilevel"/>
     <w:tmpl w:val="8C422A12"/>
@@ -1754,7 +1913,7 @@
       <w:lvlJc w:val="left"/>
     </w:lvl>
   </w:abstractNum>
-  <w:abstractNum w:abstractNumId="8">
+  <w:abstractNum w:abstractNumId="9">
     <w:nsid w:val="58A91674"/>
     <w:multiLevelType w:val="hybridMultilevel"/>
     <w:tmpl w:val="4B3A70B8"/>
@@ -1764,7 +1923,7 @@
       <w:lvlText w:val=""/>
       <w:lvlJc w:val="left"/>
       <w:pPr>
-        <w:ind w:left="720" w:hanging="360"/>
+        <w:ind w:left="360" w:hanging="360"/>
       </w:pPr>
       <w:rPr>
         <w:rFonts w:ascii="Symbol" w:hAnsi="Symbol" w:hint="default"/>
@@ -1776,7 +1935,7 @@
       <w:lvlText w:val=""/>
       <w:lvlJc w:val="left"/>
       <w:pPr>
-        <w:ind w:left="1440" w:hanging="360"/>
+        <w:ind w:left="1080" w:hanging="360"/>
       </w:pPr>
       <w:rPr>
         <w:rFonts w:ascii="Symbol" w:hAnsi="Symbol" w:hint="default"/>
@@ -1788,7 +1947,7 @@
       <w:lvlText w:val="%3."/>
       <w:lvlJc w:val="right"/>
       <w:pPr>
-        <w:ind w:left="2160" w:hanging="180"/>
+        <w:ind w:left="1800" w:hanging="180"/>
       </w:pPr>
     </w:lvl>
     <w:lvl w:ilvl="3" w:tplc="1009000F" w:tentative="1">
@@ -1797,7 +1956,7 @@
       <w:lvlText w:val="%4."/>
       <w:lvlJc w:val="left"/>
       <w:pPr>
-        <w:ind w:left="2880" w:hanging="360"/>
+        <w:ind w:left="2520" w:hanging="360"/>
       </w:pPr>
     </w:lvl>
     <w:lvl w:ilvl="4" w:tplc="10090019" w:tentative="1">
@@ -1806,7 +1965,7 @@
       <w:lvlText w:val="%5."/>
       <w:lvlJc w:val="left"/>
       <w:pPr>
-        <w:ind w:left="3600" w:hanging="360"/>
+        <w:ind w:left="3240" w:hanging="360"/>
       </w:pPr>
     </w:lvl>
     <w:lvl w:ilvl="5" w:tplc="1009001B" w:tentative="1">
@@ -1815,7 +1974,7 @@
       <w:lvlText w:val="%6."/>
       <w:lvlJc w:val="right"/>
       <w:pPr>
-        <w:ind w:left="4320" w:hanging="180"/>
+        <w:ind w:left="3960" w:hanging="180"/>
       </w:pPr>
     </w:lvl>
     <w:lvl w:ilvl="6" w:tplc="1009000F" w:tentative="1">
@@ -1824,7 +1983,7 @@
       <w:lvlText w:val="%7."/>
       <w:lvlJc w:val="left"/>
       <w:pPr>
-        <w:ind w:left="5040" w:hanging="360"/>
+        <w:ind w:left="4680" w:hanging="360"/>
       </w:pPr>
     </w:lvl>
     <w:lvl w:ilvl="7" w:tplc="10090019" w:tentative="1">
@@ -1833,7 +1992,7 @@
       <w:lvlText w:val="%8."/>
       <w:lvlJc w:val="left"/>
       <w:pPr>
-        <w:ind w:left="5760" w:hanging="360"/>
+        <w:ind w:left="5400" w:hanging="360"/>
       </w:pPr>
     </w:lvl>
     <w:lvl w:ilvl="8" w:tplc="1009001B" w:tentative="1">
@@ -1842,11 +2001,11 @@
       <w:lvlText w:val="%9."/>
       <w:lvlJc w:val="right"/>
       <w:pPr>
-        <w:ind w:left="6480" w:hanging="180"/>
+        <w:ind w:left="6120" w:hanging="180"/>
       </w:pPr>
     </w:lvl>
   </w:abstractNum>
-  <w:abstractNum w:abstractNumId="9">
+  <w:abstractNum w:abstractNumId="10">
     <w:nsid w:val="667D1F9E"/>
     <w:multiLevelType w:val="multilevel"/>
     <w:tmpl w:val="75DC0F30"/>
@@ -1905,7 +2064,7 @@
       <w:lvlJc w:val="left"/>
     </w:lvl>
   </w:abstractNum>
-  <w:abstractNum w:abstractNumId="10">
+  <w:abstractNum w:abstractNumId="11">
     <w:nsid w:val="6A1D1FD9"/>
     <w:multiLevelType w:val="multilevel"/>
     <w:tmpl w:val="07D252FA"/>
@@ -1965,11 +2124,100 @@
       <w:lvlJc w:val="left"/>
     </w:lvl>
   </w:abstractNum>
+  <w:abstractNum w:abstractNumId="12">
+    <w:nsid w:val="797D12CE"/>
+    <w:multiLevelType w:val="hybridMultilevel"/>
+    <w:tmpl w:val="377A9870"/>
+    <w:lvl w:ilvl="0" w:tplc="1009000F">
+      <w:start w:val="1"/>
+      <w:numFmt w:val="decimal"/>
+      <w:lvlText w:val="%1."/>
+      <w:lvlJc w:val="left"/>
+      <w:pPr>
+        <w:ind w:left="777" w:hanging="360"/>
+      </w:pPr>
+    </w:lvl>
+    <w:lvl w:ilvl="1" w:tplc="10090001">
+      <w:start w:val="1"/>
+      <w:numFmt w:val="bullet"/>
+      <w:lvlText w:val=""/>
+      <w:lvlJc w:val="left"/>
+      <w:pPr>
+        <w:ind w:left="1497" w:hanging="360"/>
+      </w:pPr>
+      <w:rPr>
+        <w:rFonts w:ascii="Symbol" w:hAnsi="Symbol" w:hint="default"/>
+      </w:rPr>
+    </w:lvl>
+    <w:lvl w:ilvl="2" w:tplc="1009001B" w:tentative="1">
+      <w:start w:val="1"/>
+      <w:numFmt w:val="lowerRoman"/>
+      <w:lvlText w:val="%3."/>
+      <w:lvlJc w:val="right"/>
+      <w:pPr>
+        <w:ind w:left="2217" w:hanging="180"/>
+      </w:pPr>
+    </w:lvl>
+    <w:lvl w:ilvl="3" w:tplc="1009000F" w:tentative="1">
+      <w:start w:val="1"/>
+      <w:numFmt w:val="decimal"/>
+      <w:lvlText w:val="%4."/>
+      <w:lvlJc w:val="left"/>
+      <w:pPr>
+        <w:ind w:left="2937" w:hanging="360"/>
+      </w:pPr>
+    </w:lvl>
+    <w:lvl w:ilvl="4" w:tplc="10090019" w:tentative="1">
+      <w:start w:val="1"/>
+      <w:numFmt w:val="lowerLetter"/>
+      <w:lvlText w:val="%5."/>
+      <w:lvlJc w:val="left"/>
+      <w:pPr>
+        <w:ind w:left="3657" w:hanging="360"/>
+      </w:pPr>
+    </w:lvl>
+    <w:lvl w:ilvl="5" w:tplc="1009001B" w:tentative="1">
+      <w:start w:val="1"/>
+      <w:numFmt w:val="lowerRoman"/>
+      <w:lvlText w:val="%6."/>
+      <w:lvlJc w:val="right"/>
+      <w:pPr>
+        <w:ind w:left="4377" w:hanging="180"/>
+      </w:pPr>
+    </w:lvl>
+    <w:lvl w:ilvl="6" w:tplc="1009000F" w:tentative="1">
+      <w:start w:val="1"/>
+      <w:numFmt w:val="decimal"/>
+      <w:lvlText w:val="%7."/>
+      <w:lvlJc w:val="left"/>
+      <w:pPr>
+        <w:ind w:left="5097" w:hanging="360"/>
+      </w:pPr>
+    </w:lvl>
+    <w:lvl w:ilvl="7" w:tplc="10090019" w:tentative="1">
+      <w:start w:val="1"/>
+      <w:numFmt w:val="lowerLetter"/>
+      <w:lvlText w:val="%8."/>
+      <w:lvlJc w:val="left"/>
+      <w:pPr>
+        <w:ind w:left="5817" w:hanging="360"/>
+      </w:pPr>
+    </w:lvl>
+    <w:lvl w:ilvl="8" w:tplc="1009001B" w:tentative="1">
+      <w:start w:val="1"/>
+      <w:numFmt w:val="lowerRoman"/>
+      <w:lvlText w:val="%9."/>
+      <w:lvlJc w:val="right"/>
+      <w:pPr>
+        <w:ind w:left="6537" w:hanging="180"/>
+      </w:pPr>
+    </w:lvl>
+  </w:abstractNum>
   <w:num w:numId="1">
     <w:abstractNumId w:val="1"/>
   </w:num>
   <w:num w:numId="2">
-    <w:abstractNumId w:val="6"/>
+    <w:abstractNumId w:val="7"/>
   </w:num>
   <w:num w:numId="3">
     <w:abstractNumId w:val="2"/>
@@ -1978,16 +2226,16 @@
     <w:abstractNumId w:val="0"/>
   </w:num>
   <w:num w:numId="5">
-    <w:abstractNumId w:val="7"/>
+    <w:abstractNumId w:val="8"/>
   </w:num>
   <w:num w:numId="6">
     <w:abstractNumId w:val="5"/>
   </w:num>
   <w:num w:numId="7">
-    <w:abstractNumId w:val="10"/>
+    <w:abstractNumId w:val="11"/>
   </w:num>
   <w:num w:numId="8">
-    <w:abstractNumId w:val="6"/>
+    <w:abstractNumId w:val="7"/>
     <w:lvlOverride w:ilvl="0">
       <w:startOverride w:val="1"/>
     </w:lvlOverride>
@@ -1999,13 +2247,13 @@
     </w:lvlOverride>
   </w:num>
   <w:num w:numId="10">
-    <w:abstractNumId w:val="9"/>
+    <w:abstractNumId w:val="10"/>
   </w:num>
   <w:num w:numId="11">
     <w:abstractNumId w:val="5"/>
   </w:num>
   <w:num w:numId="12">
-    <w:abstractNumId w:val="7"/>
+    <w:abstractNumId w:val="8"/>
     <w:lvlOverride w:ilvl="0">
       <w:startOverride w:val="1"/>
     </w:lvlOverride>
@@ -2017,7 +2265,13 @@
     <w:abstractNumId w:val="3"/>
   </w:num>
   <w:num w:numId="15">
-    <w:abstractNumId w:val="8"/>
+    <w:abstractNumId w:val="9"/>
+  </w:num>
+  <w:num w:numId="16">
+    <w:abstractNumId w:val="12"/>
+  </w:num>
+  <w:num w:numId="17">
+    <w:abstractNumId w:val="6"/>
   </w:num>
 </w:numbering>
 </file>

</xml_diff>